<commit_message>
render site with changes to layout and content
</commit_message>
<xml_diff>
--- a/docs/group-activities/week-3/PA-3-task-card.docx
+++ b/docs/group-activities/week-3/PA-3-task-card.docx
@@ -7,49 +7,7 @@
         <w:pStyle w:val="Title"/>
       </w:pPr>
       <w:r>
-        <w:t xml:space="preserve">PA</w:t>
-      </w:r>
-      <w:r>
-        <w:t xml:space="preserve"> </w:t>
-      </w:r>
-      <w:r>
-        <w:t xml:space="preserve">3</w:t>
-      </w:r>
-      <w:r>
-        <w:t xml:space="preserve"> </w:t>
-      </w:r>
-      <w:r>
-        <w:t xml:space="preserve">Task</w:t>
-      </w:r>
-      <w:r>
-        <w:t xml:space="preserve"> </w:t>
-      </w:r>
-      <w:r>
-        <w:t xml:space="preserve">Card</w:t>
-      </w:r>
-      <w:r>
-        <w:t xml:space="preserve"> </w:t>
-      </w:r>
-      <w:r>
-        <w:t xml:space="preserve">–</w:t>
-      </w:r>
-      <w:r>
-        <w:t xml:space="preserve"> </w:t>
-      </w:r>
-      <w:r>
-        <w:t xml:space="preserve">Finding</w:t>
-      </w:r>
-      <w:r>
-        <w:t xml:space="preserve"> </w:t>
-      </w:r>
-      <w:r>
-        <w:t xml:space="preserve">Ephelia’s</w:t>
-      </w:r>
-      <w:r>
-        <w:t xml:space="preserve"> </w:t>
-      </w:r>
-      <w:r>
-        <w:t xml:space="preserve">College</w:t>
+        <w:t xml:space="preserve">PA 3 Task Card – Finding Ephelia’s College</w:t>
       </w:r>
     </w:p>
     <w:p>
@@ -758,13 +716,7 @@
         <w:t xml:space="preserve"> </w:t>
       </w:r>
       <w:r>
-        <w:t xml:space="preserve">“</w:t>
-      </w:r>
-      <w:r>
-        <w:t xml:space="preserve">tidy</w:t>
-      </w:r>
-      <w:r>
-        <w:t xml:space="preserve">”</w:t>
+        <w:t xml:space="preserve">“tidy”</w:t>
       </w:r>
       <w:r>
         <w:t xml:space="preserve"> </w:t>
@@ -776,13 +728,7 @@
         <w:t xml:space="preserve"> </w:t>
       </w:r>
       <w:r>
-        <w:t xml:space="preserve">“</w:t>
-      </w:r>
-      <w:r>
-        <w:t xml:space="preserve">well documented</w:t>
-      </w:r>
-      <w:r>
-        <w:t xml:space="preserve">”</w:t>
+        <w:t xml:space="preserve">“well documented”</w:t>
       </w:r>
       <w:r>
         <w:t xml:space="preserve"> </w:t>
@@ -973,7 +919,11 @@
       </w:r>
     </w:p>
     <w:bookmarkEnd w:id="24"/>
-    <w:sectPr/>
+    <w:sectPr>
+      <w:footnotePr>
+        <w:numRestart w:val="eachSect"/>
+      </w:footnotePr>
+    </w:sectPr>
   </w:body>
 </w:document>
 </file>
@@ -1375,8 +1325,6 @@
     </w:pPr>
     <w:rPr>
       <w:rFonts w:asciiTheme="majorHAnsi" w:cstheme="majorBidi" w:eastAsiaTheme="majorEastAsia" w:hAnsiTheme="majorHAnsi"/>
-      <w:spacing w:val="-10"/>
-      <w:kern w:val="28"/>
       <w:sz w:val="56"/>
       <w:szCs w:val="56"/>
     </w:rPr>
@@ -1389,15 +1337,13 @@
     <w:rsid w:val="00A10FD9"/>
     <w:rPr>
       <w:rFonts w:asciiTheme="majorHAnsi" w:cstheme="majorBidi" w:eastAsiaTheme="majorEastAsia" w:hAnsiTheme="majorHAnsi"/>
-      <w:spacing w:val="-10"/>
-      <w:kern w:val="28"/>
       <w:sz w:val="56"/>
       <w:szCs w:val="56"/>
     </w:rPr>
   </w:style>
   <w:style w:styleId="Subtitle" w:type="paragraph">
     <w:name w:val="Subtitle"/>
-    <w:basedOn w:val="Normal"/>
+    <w:basedOn w:val="Title"/>
     <w:next w:val="BodyText"/>
     <w:link w:val="SubtitleChar"/>
     <w:uiPriority w:val="11"/>
@@ -1410,7 +1356,6 @@
     </w:pPr>
     <w:rPr>
       <w:rFonts w:cstheme="majorBidi" w:eastAsiaTheme="majorEastAsia"/>
-      <w:color w:themeColor="text1" w:themeTint="A6" w:val="595959"/>
       <w:spacing w:val="15"/>
       <w:sz w:val="28"/>
       <w:szCs w:val="28"/>
@@ -1432,23 +1377,31 @@
   </w:style>
   <w:style w:customStyle="1" w:styleId="Author" w:type="paragraph">
     <w:name w:val="Author"/>
+    <w:basedOn w:val="Title"/>
     <w:next w:val="BodyText"/>
     <w:qFormat/>
     <w:pPr>
       <w:keepNext/>
       <w:keepLines/>
-      <w:jc w:val="center"/>
     </w:pPr>
+    <w:rPr>
+      <w:sz w:val="24"/>
+      <w:szCs w:val="24"/>
+    </w:rPr>
   </w:style>
   <w:style w:styleId="Date" w:type="paragraph">
     <w:name w:val="Date"/>
+    <w:basedOn w:val="Title"/>
     <w:next w:val="BodyText"/>
     <w:qFormat/>
     <w:pPr>
       <w:keepNext/>
       <w:keepLines/>
-      <w:jc w:val="center"/>
     </w:pPr>
+    <w:rPr>
+      <w:sz w:val="24"/>
+      <w:szCs w:val="24"/>
+    </w:rPr>
   </w:style>
   <w:style w:customStyle="1" w:styleId="AbstractTitle" w:type="paragraph">
     <w:name w:val="Abstract Title"/>
@@ -1463,7 +1416,6 @@
     </w:pPr>
     <w:rPr>
       <w:b/>
-      <w:color w:val="345A8A"/>
       <w:sz w:val="20"/>
       <w:szCs w:val="20"/>
     </w:rPr>

</xml_diff>

<commit_message>
render site with updates
</commit_message>
<xml_diff>
--- a/docs/group-activities/week-3/PA-3-task-card.docx
+++ b/docs/group-activities/week-3/PA-3-task-card.docx
@@ -336,13 +336,13 @@
       </w:r>
     </w:p>
     <w:bookmarkEnd w:id="21"/>
-    <w:bookmarkStart w:id="22" w:name="dealing-with-errors"/>
+    <w:bookmarkStart w:id="22" w:name="piping"/>
     <w:p>
       <w:pPr>
         <w:pStyle w:val="Heading2"/>
       </w:pPr>
       <w:r>
-        <w:t xml:space="preserve">Dealing with Errors</w:t>
+        <w:t xml:space="preserve">Piping</w:t>
       </w:r>
     </w:p>
     <w:p>
@@ -350,63 +350,7 @@
         <w:pStyle w:val="FirstParagraph"/>
       </w:pPr>
       <w:r>
-        <w:t xml:space="preserve">As you work through this PA, you will encounter some code that does not work as</w:t>
-      </w:r>
-      <w:r>
-        <w:t xml:space="preserve"> </w:t>
-      </w:r>
-      <w:r>
-        <w:t xml:space="preserve">you want it to. Don’t despair!</w:t>
-      </w:r>
-      <w:r>
-        <w:t xml:space="preserve"> </w:t>
-      </w:r>
-      <w:r>
-        <w:rPr>
-          <w:b/>
-          <w:bCs/>
-        </w:rPr>
-        <w:t xml:space="preserve">Errors</w:t>
-      </w:r>
-      <w:r>
-        <w:t xml:space="preserve"> </w:t>
-      </w:r>
-      <w:r>
-        <w:t xml:space="preserve">(when R is unable to run your code) and</w:t>
-      </w:r>
-      <w:r>
-        <w:t xml:space="preserve"> </w:t>
-      </w:r>
-      <w:r>
-        <w:rPr>
-          <w:b/>
-          <w:bCs/>
-        </w:rPr>
-        <w:t xml:space="preserve">bugs</w:t>
-      </w:r>
-      <w:r>
-        <w:t xml:space="preserve"> </w:t>
-      </w:r>
-      <w:r>
-        <w:t xml:space="preserve">(when the code</w:t>
-      </w:r>
-      <w:r>
-        <w:t xml:space="preserve"> </w:t>
-      </w:r>
-      <w:r>
-        <w:t xml:space="preserve">doesn’t do what you hoped) are a natural part of coding. Even the best of the</w:t>
-      </w:r>
-      <w:r>
-        <w:t xml:space="preserve"> </w:t>
-      </w:r>
-      <w:r>
-        <w:t xml:space="preserve">best deal with these problems regularly - learning to track down the issue is a</w:t>
-      </w:r>
-      <w:r>
-        <w:t xml:space="preserve"> </w:t>
-      </w:r>
-      <w:r>
-        <w:t xml:space="preserve">skill that you can learn and practice.</w:t>
+        <w:t xml:space="preserve">You can choose whether to:</w:t>
       </w:r>
     </w:p>
     <w:p>
@@ -414,19 +358,117 @@
         <w:pStyle w:val="BodyText"/>
       </w:pPr>
       <w:r>
-        <w:rPr>
-          <w:b/>
-          <w:bCs/>
-        </w:rPr>
-        <w:t xml:space="preserve">Errors can be sneaky - check results</w:t>
-      </w:r>
-      <w:r>
-        <w:rPr>
-          <w:b/>
-          <w:bCs/>
-        </w:rPr>
-        <w:t xml:space="preserve"> </w:t>
-      </w:r>
+        <w:t xml:space="preserve">declare your data as the first argument of the function</w:t>
+      </w:r>
+    </w:p>
+    <w:p>
+      <w:pPr>
+        <w:pStyle w:val="SourceCode"/>
+      </w:pPr>
+      <w:r>
+        <w:rPr>
+          <w:rStyle w:val="FunctionTok"/>
+        </w:rPr>
+        <w:t xml:space="preserve">filter</w:t>
+      </w:r>
+      <w:r>
+        <w:rPr>
+          <w:rStyle w:val="NormalTok"/>
+        </w:rPr>
+        <w:t xml:space="preserve">(</w:t>
+      </w:r>
+      <w:r>
+        <w:rPr>
+          <w:rStyle w:val="AttributeTok"/>
+        </w:rPr>
+        <w:t xml:space="preserve">.data =</w:t>
+      </w:r>
+      <w:r>
+        <w:rPr>
+          <w:rStyle w:val="NormalTok"/>
+        </w:rPr>
+        <w:t xml:space="preserve"> colleges, REGION </w:t>
+      </w:r>
+      <w:r>
+        <w:rPr>
+          <w:rStyle w:val="SpecialCharTok"/>
+        </w:rPr>
+        <w:t xml:space="preserve">==</w:t>
+      </w:r>
+      <w:r>
+        <w:rPr>
+          <w:rStyle w:val="NormalTok"/>
+        </w:rPr>
+        <w:t xml:space="preserve"> </w:t>
+      </w:r>
+      <w:r>
+        <w:rPr>
+          <w:rStyle w:val="DecValTok"/>
+        </w:rPr>
+        <w:t xml:space="preserve">5</w:t>
+      </w:r>
+      <w:r>
+        <w:rPr>
+          <w:rStyle w:val="NormalTok"/>
+        </w:rPr>
+        <w:t xml:space="preserve">) </w:t>
+      </w:r>
+      <w:r>
+        <w:rPr>
+          <w:rStyle w:val="SpecialCharTok"/>
+        </w:rPr>
+        <w:t xml:space="preserve">|&gt;</w:t>
+      </w:r>
+      <w:r>
+        <w:br/>
+      </w:r>
+      <w:r>
+        <w:rPr>
+          <w:rStyle w:val="NormalTok"/>
+        </w:rPr>
+        <w:t xml:space="preserve">  </w:t>
+      </w:r>
+      <w:r>
+        <w:rPr>
+          <w:rStyle w:val="FunctionTok"/>
+        </w:rPr>
+        <w:t xml:space="preserve">mutate</w:t>
+      </w:r>
+      <w:r>
+        <w:rPr>
+          <w:rStyle w:val="NormalTok"/>
+        </w:rPr>
+        <w:t xml:space="preserve">(</w:t>
+      </w:r>
+      <w:r>
+        <w:rPr>
+          <w:rStyle w:val="AttributeTok"/>
+        </w:rPr>
+        <w:t xml:space="preserve">TUITION_DIFF =</w:t>
+      </w:r>
+      <w:r>
+        <w:rPr>
+          <w:rStyle w:val="NormalTok"/>
+        </w:rPr>
+        <w:t xml:space="preserve"> TUITIONFEE_OUT </w:t>
+      </w:r>
+      <w:r>
+        <w:rPr>
+          <w:rStyle w:val="SpecialCharTok"/>
+        </w:rPr>
+        <w:t xml:space="preserve">-</w:t>
+      </w:r>
+      <w:r>
+        <w:rPr>
+          <w:rStyle w:val="NormalTok"/>
+        </w:rPr>
+        <w:t xml:space="preserve"> TUITIONFEE_IN)</w:t>
+      </w:r>
+    </w:p>
+    <w:p>
+      <w:pPr>
+        <w:pStyle w:val="FirstParagraph"/>
+      </w:pPr>
       <w:r>
         <w:rPr>
           <w:b/>
@@ -434,14 +476,7 @@
           <w:i/>
           <w:iCs/>
         </w:rPr>
-        <w:t xml:space="preserve">often</w:t>
-      </w:r>
-      <w:r>
-        <w:rPr>
-          <w:b/>
-          <w:bCs/>
-        </w:rPr>
-        <w:t xml:space="preserve">!</w:t>
+        <w:t xml:space="preserve">or</w:t>
       </w:r>
     </w:p>
     <w:p>
@@ -449,476 +484,123 @@
         <w:pStyle w:val="BodyText"/>
       </w:pPr>
       <w:r>
-        <w:t xml:space="preserve">If a chunk of code runs smoothly without giving you an error or warning this</w:t>
-      </w:r>
-      <w:r>
-        <w:t xml:space="preserve"> </w:t>
-      </w:r>
-      <w:r>
-        <w:rPr>
-          <w:b/>
-          <w:bCs/>
-        </w:rPr>
-        <w:t xml:space="preserve">does not</w:t>
-      </w:r>
-      <w:r>
-        <w:t xml:space="preserve"> </w:t>
-      </w:r>
-      <w:r>
-        <w:t xml:space="preserve">necessarily mean it accomplished the desired task.</w:t>
-      </w:r>
-    </w:p>
-    <w:p>
-      <w:pPr>
-        <w:pStyle w:val="BodyText"/>
-      </w:pPr>
-      <w:r>
-        <w:t xml:space="preserve">It is a good habit to check the results of your code</w:t>
-      </w:r>
-      <w:r>
-        <w:t xml:space="preserve"> </w:t>
-      </w:r>
-      <w:r>
-        <w:rPr>
-          <w:b/>
-          <w:bCs/>
-        </w:rPr>
-        <w:t xml:space="preserve">every time</w:t>
-      </w:r>
-      <w:r>
-        <w:t xml:space="preserve"> </w:t>
-      </w:r>
-      <w:r>
-        <w:t xml:space="preserve">you finish a</w:t>
-      </w:r>
-      <w:r>
-        <w:t xml:space="preserve"> </w:t>
-      </w:r>
-      <w:r>
-        <w:t xml:space="preserve">task. In general, I would recommend completing the following tasks</w:t>
-      </w:r>
-      <w:r>
-        <w:t xml:space="preserve"> </w:t>
-      </w:r>
-      <w:r>
-        <w:rPr>
-          <w:b/>
-          <w:bCs/>
-        </w:rPr>
-        <w:t xml:space="preserve">every time</w:t>
-      </w:r>
-      <w:r>
-        <w:t xml:space="preserve"> </w:t>
-      </w:r>
-      <w:r>
-        <w:t xml:space="preserve">you write a code chunk.</w:t>
-      </w:r>
-    </w:p>
-    <w:p>
-      <w:pPr>
-        <w:numPr>
-          <w:ilvl w:val="0"/>
-          <w:numId w:val="1002"/>
-        </w:numPr>
-      </w:pPr>
-      <w:r>
-        <w:t xml:space="preserve">Include a comment at the beginning of the code chunk that briefly states the</w:t>
-      </w:r>
-      <w:r>
-        <w:t xml:space="preserve"> </w:t>
-      </w:r>
-      <w:r>
-        <w:t xml:space="preserve">purpose of the chunk. Comments in the code chunks come after</w:t>
-      </w:r>
-      <w:r>
-        <w:t xml:space="preserve"> </w:t>
-      </w:r>
-      <w:r>
-        <w:rPr>
-          <w:rStyle w:val="VerbatimChar"/>
-        </w:rPr>
-        <w:t xml:space="preserve">#</w:t>
-      </w:r>
-      <w:r>
-        <w:t xml:space="preserve"> </w:t>
-      </w:r>
-      <w:r>
-        <w:t xml:space="preserve">signs. These</w:t>
-      </w:r>
-      <w:r>
-        <w:t xml:space="preserve"> </w:t>
-      </w:r>
-      <w:r>
-        <w:t xml:space="preserve">comments will remind later readers—which might be your future self!—what the</w:t>
-      </w:r>
-      <w:r>
-        <w:t xml:space="preserve"> </w:t>
-      </w:r>
-      <w:r>
-        <w:t xml:space="preserve">desired output of the code chunk is.</w:t>
-      </w:r>
-    </w:p>
-    <w:p>
-      <w:pPr>
-        <w:numPr>
-          <w:ilvl w:val="0"/>
-          <w:numId w:val="1002"/>
-        </w:numPr>
-      </w:pPr>
-      <w:r>
-        <w:t xml:space="preserve">If you created a new object, take a look at it! You can inspect the object</w:t>
-      </w:r>
-      <w:r>
-        <w:t xml:space="preserve"> </w:t>
-      </w:r>
-      <w:r>
-        <w:t xml:space="preserve">by either clicking its name in your</w:t>
-      </w:r>
-      <w:r>
-        <w:t xml:space="preserve"> </w:t>
-      </w:r>
-      <w:r>
-        <w:rPr>
-          <w:i/>
-          <w:iCs/>
-        </w:rPr>
-        <w:t xml:space="preserve">Environment</w:t>
-      </w:r>
-      <w:r>
-        <w:t xml:space="preserve"> </w:t>
-      </w:r>
-      <w:r>
-        <w:t xml:space="preserve">tab or by typing its name into</w:t>
-      </w:r>
-      <w:r>
-        <w:t xml:space="preserve"> </w:t>
-      </w:r>
-      <w:r>
-        <w:t xml:space="preserve">the console. Make sure it looks about how you expect.</w:t>
-      </w:r>
-      <w:r>
-        <w:t xml:space="preserve"> </w:t>
-      </w:r>
-      <w:r>
-        <w:rPr>
-          <w:b/>
-          <w:bCs/>
-        </w:rPr>
-        <w:t xml:space="preserve">Do not</w:t>
-      </w:r>
-      <w:r>
-        <w:t xml:space="preserve"> </w:t>
-      </w:r>
-      <w:r>
-        <w:t xml:space="preserve">type code to</w:t>
-      </w:r>
-      <w:r>
-        <w:t xml:space="preserve"> </w:t>
-      </w:r>
-      <w:r>
-        <w:t xml:space="preserve">inspect the object in your Quarto file, as that</w:t>
-      </w:r>
-      <w:r>
-        <w:t xml:space="preserve"> </w:t>
-      </w:r>
-      <w:r>
-        <w:rPr>
-          <w:b/>
-          <w:bCs/>
-        </w:rPr>
-        <w:t xml:space="preserve">is not</w:t>
-      </w:r>
-      <w:r>
-        <w:t xml:space="preserve"> </w:t>
-      </w:r>
-      <w:r>
-        <w:t xml:space="preserve">code that needs to be</w:t>
-      </w:r>
-      <w:r>
-        <w:t xml:space="preserve"> </w:t>
-      </w:r>
-      <w:r>
-        <w:t xml:space="preserve">saved!</w:t>
-      </w:r>
-    </w:p>
-    <w:p>
-      <w:pPr>
-        <w:numPr>
-          <w:ilvl w:val="0"/>
-          <w:numId w:val="1002"/>
-        </w:numPr>
-      </w:pPr>
-      <w:r>
-        <w:t xml:space="preserve">If you created or updated a data frame, make sure your edits did what you</w:t>
-      </w:r>
-      <w:r>
-        <w:t xml:space="preserve"> </w:t>
-      </w:r>
-      <w:r>
-        <w:t xml:space="preserve">hoped. Use the</w:t>
-      </w:r>
-      <w:r>
-        <w:t xml:space="preserve"> </w:t>
-      </w:r>
-      <w:r>
-        <w:rPr>
-          <w:i/>
-          <w:iCs/>
-        </w:rPr>
-        <w:t xml:space="preserve">Environment</w:t>
-      </w:r>
-      <w:r>
-        <w:t xml:space="preserve"> </w:t>
-      </w:r>
-      <w:r>
-        <w:t xml:space="preserve">or the</w:t>
-      </w:r>
-      <w:r>
-        <w:t xml:space="preserve"> </w:t>
-      </w:r>
-      <w:r>
-        <w:rPr>
-          <w:rStyle w:val="VerbatimChar"/>
-        </w:rPr>
-        <w:t xml:space="preserve">head()</w:t>
-      </w:r>
-      <w:r>
-        <w:t xml:space="preserve"> </w:t>
-      </w:r>
-      <w:r>
-        <w:t xml:space="preserve">function to investigate your</w:t>
-      </w:r>
-      <w:r>
-        <w:t xml:space="preserve"> </w:t>
-      </w:r>
-      <w:r>
-        <w:t xml:space="preserve">changes.</w:t>
+        <w:t xml:space="preserve">pipe your data into the first argument of the function</w:t>
+      </w:r>
+    </w:p>
+    <w:p>
+      <w:pPr>
+        <w:pStyle w:val="SourceCode"/>
+      </w:pPr>
+      <w:r>
+        <w:rPr>
+          <w:rStyle w:val="NormalTok"/>
+        </w:rPr>
+        <w:t xml:space="preserve">colleges </w:t>
+      </w:r>
+      <w:r>
+        <w:rPr>
+          <w:rStyle w:val="SpecialCharTok"/>
+        </w:rPr>
+        <w:t xml:space="preserve">|&gt;</w:t>
+      </w:r>
+      <w:r>
+        <w:br/>
+      </w:r>
+      <w:r>
+        <w:rPr>
+          <w:rStyle w:val="NormalTok"/>
+        </w:rPr>
+        <w:t xml:space="preserve">  </w:t>
+      </w:r>
+      <w:r>
+        <w:rPr>
+          <w:rStyle w:val="FunctionTok"/>
+        </w:rPr>
+        <w:t xml:space="preserve">filter</w:t>
+      </w:r>
+      <w:r>
+        <w:rPr>
+          <w:rStyle w:val="NormalTok"/>
+        </w:rPr>
+        <w:t xml:space="preserve">(REGION </w:t>
+      </w:r>
+      <w:r>
+        <w:rPr>
+          <w:rStyle w:val="SpecialCharTok"/>
+        </w:rPr>
+        <w:t xml:space="preserve">==</w:t>
+      </w:r>
+      <w:r>
+        <w:rPr>
+          <w:rStyle w:val="NormalTok"/>
+        </w:rPr>
+        <w:t xml:space="preserve"> </w:t>
+      </w:r>
+      <w:r>
+        <w:rPr>
+          <w:rStyle w:val="DecValTok"/>
+        </w:rPr>
+        <w:t xml:space="preserve">5</w:t>
+      </w:r>
+      <w:r>
+        <w:rPr>
+          <w:rStyle w:val="NormalTok"/>
+        </w:rPr>
+        <w:t xml:space="preserve">) </w:t>
+      </w:r>
+      <w:r>
+        <w:rPr>
+          <w:rStyle w:val="SpecialCharTok"/>
+        </w:rPr>
+        <w:t xml:space="preserve">|&gt;</w:t>
+      </w:r>
+      <w:r>
+        <w:br/>
+      </w:r>
+      <w:r>
+        <w:rPr>
+          <w:rStyle w:val="NormalTok"/>
+        </w:rPr>
+        <w:t xml:space="preserve">  </w:t>
+      </w:r>
+      <w:r>
+        <w:rPr>
+          <w:rStyle w:val="FunctionTok"/>
+        </w:rPr>
+        <w:t xml:space="preserve">mutate</w:t>
+      </w:r>
+      <w:r>
+        <w:rPr>
+          <w:rStyle w:val="NormalTok"/>
+        </w:rPr>
+        <w:t xml:space="preserve">(</w:t>
+      </w:r>
+      <w:r>
+        <w:rPr>
+          <w:rStyle w:val="AttributeTok"/>
+        </w:rPr>
+        <w:t xml:space="preserve">TUITION_DIFF =</w:t>
+      </w:r>
+      <w:r>
+        <w:rPr>
+          <w:rStyle w:val="NormalTok"/>
+        </w:rPr>
+        <w:t xml:space="preserve"> TUITIONFEE_OUT </w:t>
+      </w:r>
+      <w:r>
+        <w:rPr>
+          <w:rStyle w:val="SpecialCharTok"/>
+        </w:rPr>
+        <w:t xml:space="preserve">-</w:t>
+      </w:r>
+      <w:r>
+        <w:rPr>
+          <w:rStyle w:val="NormalTok"/>
+        </w:rPr>
+        <w:t xml:space="preserve"> TUITIONFEE_IN)</w:t>
       </w:r>
     </w:p>
     <w:bookmarkEnd w:id="22"/>
-    <w:bookmarkStart w:id="24" w:name="code-formatting"/>
-    <w:p>
-      <w:pPr>
-        <w:pStyle w:val="Heading2"/>
-      </w:pPr>
-      <w:r>
-        <w:t xml:space="preserve">Code Formatting</w:t>
-      </w:r>
-    </w:p>
-    <w:p>
-      <w:pPr>
-        <w:pStyle w:val="FirstParagraph"/>
-      </w:pPr>
-      <w:r>
-        <w:t xml:space="preserve">Don’t forget, writing</w:t>
-      </w:r>
-      <w:r>
-        <w:t xml:space="preserve"> </w:t>
-      </w:r>
-      <w:r>
-        <w:t xml:space="preserve">“tidy”</w:t>
-      </w:r>
-      <w:r>
-        <w:t xml:space="preserve"> </w:t>
-      </w:r>
-      <w:r>
-        <w:t xml:space="preserve">and</w:t>
-      </w:r>
-      <w:r>
-        <w:t xml:space="preserve"> </w:t>
-      </w:r>
-      <w:r>
-        <w:t xml:space="preserve">“well documented”</w:t>
-      </w:r>
-      <w:r>
-        <w:t xml:space="preserve"> </w:t>
-      </w:r>
-      <w:r>
-        <w:t xml:space="preserve">code are two of the learning</w:t>
-      </w:r>
-      <w:r>
-        <w:t xml:space="preserve"> </w:t>
-      </w:r>
-      <w:r>
-        <w:t xml:space="preserve">targets for this course. As such, I would strongly encourage you to use every</w:t>
-      </w:r>
-      <w:r>
-        <w:t xml:space="preserve"> </w:t>
-      </w:r>
-      <w:r>
-        <w:t xml:space="preserve">opportunity to practice these skills.</w:t>
-      </w:r>
-    </w:p>
-    <w:p>
-      <w:pPr>
-        <w:pStyle w:val="BodyText"/>
-      </w:pPr>
-      <w:r>
-        <w:t xml:space="preserve">As you are writing code for this assignment, make sure your code follows the</w:t>
-      </w:r>
-      <w:r>
-        <w:t xml:space="preserve"> </w:t>
-      </w:r>
-      <w:hyperlink r:id="rId23">
-        <w:r>
-          <w:rPr>
-            <w:rStyle w:val="Hyperlink"/>
-          </w:rPr>
-          <w:t xml:space="preserve">tidyverse style guide for dplyr code</w:t>
-        </w:r>
-      </w:hyperlink>
-      <w:r>
-        <w:t xml:space="preserve">.</w:t>
-      </w:r>
-      <w:r>
-        <w:t xml:space="preserve"> </w:t>
-      </w:r>
-      <w:r>
-        <w:t xml:space="preserve">Specifically, your code should:</w:t>
-      </w:r>
-    </w:p>
-    <w:p>
-      <w:pPr>
-        <w:pStyle w:val="Compact"/>
-        <w:numPr>
-          <w:ilvl w:val="0"/>
-          <w:numId w:val="1003"/>
-        </w:numPr>
-      </w:pPr>
-      <w:r>
-        <w:t xml:space="preserve">use whitespace liberally</w:t>
-      </w:r>
-    </w:p>
-    <w:p>
-      <w:pPr>
-        <w:pStyle w:val="Compact"/>
-        <w:numPr>
-          <w:ilvl w:val="1"/>
-          <w:numId w:val="1004"/>
-        </w:numPr>
-      </w:pPr>
-      <w:r>
-        <w:t xml:space="preserve">before &amp; after every</w:t>
-      </w:r>
-      <w:r>
-        <w:t xml:space="preserve"> </w:t>
-      </w:r>
-      <w:r>
-        <w:rPr>
-          <w:rStyle w:val="VerbatimChar"/>
-        </w:rPr>
-        <w:t xml:space="preserve">=</w:t>
-      </w:r>
-      <w:r>
-        <w:t xml:space="preserve"> </w:t>
-      </w:r>
-      <w:r>
-        <w:t xml:space="preserve">sign</w:t>
-      </w:r>
-    </w:p>
-    <w:p>
-      <w:pPr>
-        <w:pStyle w:val="Compact"/>
-        <w:numPr>
-          <w:ilvl w:val="1"/>
-          <w:numId w:val="1004"/>
-        </w:numPr>
-      </w:pPr>
-      <w:r>
-        <w:t xml:space="preserve">after every</w:t>
-      </w:r>
-      <w:r>
-        <w:t xml:space="preserve"> </w:t>
-      </w:r>
-      <w:r>
-        <w:rPr>
-          <w:rStyle w:val="VerbatimChar"/>
-        </w:rPr>
-        <w:t xml:space="preserve">,</w:t>
-      </w:r>
-    </w:p>
-    <w:p>
-      <w:pPr>
-        <w:pStyle w:val="Compact"/>
-        <w:numPr>
-          <w:ilvl w:val="1"/>
-          <w:numId w:val="1004"/>
-        </w:numPr>
-      </w:pPr>
-      <w:r>
-        <w:t xml:space="preserve">before every</w:t>
-      </w:r>
-      <w:r>
-        <w:t xml:space="preserve"> </w:t>
-      </w:r>
-      <w:r>
-        <w:rPr>
-          <w:rStyle w:val="VerbatimChar"/>
-        </w:rPr>
-        <w:t xml:space="preserve">|&gt;</w:t>
-      </w:r>
-    </w:p>
-    <w:p>
-      <w:pPr>
-        <w:pStyle w:val="Compact"/>
-        <w:numPr>
-          <w:ilvl w:val="0"/>
-          <w:numId w:val="1003"/>
-        </w:numPr>
-      </w:pPr>
-      <w:r>
-        <w:t xml:space="preserve">use new lines liberally</w:t>
-      </w:r>
-    </w:p>
-    <w:p>
-      <w:pPr>
-        <w:pStyle w:val="Compact"/>
-        <w:numPr>
-          <w:ilvl w:val="1"/>
-          <w:numId w:val="1005"/>
-        </w:numPr>
-      </w:pPr>
-      <w:r>
-        <w:t xml:space="preserve">after every</w:t>
-      </w:r>
-      <w:r>
-        <w:t xml:space="preserve"> </w:t>
-      </w:r>
-      <w:r>
-        <w:rPr>
-          <w:rStyle w:val="VerbatimChar"/>
-        </w:rPr>
-        <w:t xml:space="preserve">|&gt;</w:t>
-      </w:r>
-    </w:p>
-    <w:p>
-      <w:pPr>
-        <w:pStyle w:val="Compact"/>
-        <w:numPr>
-          <w:ilvl w:val="1"/>
-          <w:numId w:val="1005"/>
-        </w:numPr>
-      </w:pPr>
-      <w:r>
-        <w:t xml:space="preserve">after</w:t>
-      </w:r>
-      <w:r>
-        <w:t xml:space="preserve"> </w:t>
-      </w:r>
-      <w:r>
-        <w:rPr>
-          <w:rStyle w:val="VerbatimChar"/>
-        </w:rPr>
-        <w:t xml:space="preserve">,</w:t>
-      </w:r>
-      <w:r>
-        <w:t xml:space="preserve"> </w:t>
-      </w:r>
-      <w:r>
-        <w:t xml:space="preserve">when needed (if code is more than 80 characters in length)</w:t>
-      </w:r>
-    </w:p>
-    <w:bookmarkEnd w:id="24"/>
     <w:sectPr>
       <w:footnotePr>
         <w:numRestart w:val="eachSect"/>
@@ -1112,109 +794,6 @@
       <w:pPr>
         <w:ind w:left="6480" w:hanging="360"/>
       </w:pPr>
-    </w:lvl>
-  </w:abstractNum>
-  <w:abstractNum w:abstractNumId="991">
-    <w:nsid w:val="0000A991"/>
-    <w:multiLevelType w:val="multilevel"/>
-    <w:lvl w:ilvl="0">
-      <w:numFmt w:val="bullet"/>
-      <w:lvlText w:val=""/>
-      <w:lvlJc w:val="left"/>
-      <w:pPr>
-        <w:ind w:left="720" w:hanging="360"/>
-      </w:pPr>
-      <w:rPr>
-        <w:rFonts w:ascii="Symbol" w:hAnsi="Symbol" w:cs="Symbol" w:hint="default"/>
-      </w:rPr>
-    </w:lvl>
-    <w:lvl w:ilvl="1">
-      <w:numFmt w:val="bullet"/>
-      <w:lvlText w:val="o"/>
-      <w:lvlJc w:val="left"/>
-      <w:pPr>
-        <w:ind w:left="1440" w:hanging="360"/>
-      </w:pPr>
-      <w:rPr>
-        <w:rFonts w:ascii="Courier New" w:hAnsi="Courier New" w:cs="Courier New" w:hint="default"/>
-      </w:rPr>
-    </w:lvl>
-    <w:lvl w:ilvl="2">
-      <w:numFmt w:val="bullet"/>
-      <w:lvlText w:val=""/>
-      <w:lvlJc w:val="left"/>
-      <w:pPr>
-        <w:ind w:left="2160" w:hanging="360"/>
-      </w:pPr>
-      <w:rPr>
-        <w:rFonts w:ascii="Wingdings" w:hAnsi="Wingdings" w:cs="Wingdings" w:hint="default"/>
-      </w:rPr>
-    </w:lvl>
-    <w:lvl w:ilvl="3">
-      <w:numFmt w:val="bullet"/>
-      <w:lvlText w:val=""/>
-      <w:lvlJc w:val="left"/>
-      <w:pPr>
-        <w:ind w:left="2880" w:hanging="360"/>
-      </w:pPr>
-      <w:rPr>
-        <w:rFonts w:ascii="Symbol" w:hAnsi="Symbol" w:cs="Symbol" w:hint="default"/>
-      </w:rPr>
-    </w:lvl>
-    <w:lvl w:ilvl="4">
-      <w:numFmt w:val="bullet"/>
-      <w:lvlText w:val="o"/>
-      <w:lvlJc w:val="left"/>
-      <w:pPr>
-        <w:ind w:left="3600" w:hanging="360"/>
-      </w:pPr>
-      <w:rPr>
-        <w:rFonts w:ascii="Courier New" w:hAnsi="Courier New" w:cs="Courier New" w:hint="default"/>
-      </w:rPr>
-    </w:lvl>
-    <w:lvl w:ilvl="5">
-      <w:numFmt w:val="bullet"/>
-      <w:lvlText w:val=""/>
-      <w:lvlJc w:val="left"/>
-      <w:pPr>
-        <w:ind w:left="4320" w:hanging="360"/>
-      </w:pPr>
-      <w:rPr>
-        <w:rFonts w:ascii="Wingdings" w:hAnsi="Wingdings" w:cs="Wingdings" w:hint="default"/>
-      </w:rPr>
-    </w:lvl>
-    <w:lvl w:ilvl="6">
-      <w:numFmt w:val="bullet"/>
-      <w:lvlText w:val=""/>
-      <w:lvlJc w:val="left"/>
-      <w:pPr>
-        <w:ind w:left="5040" w:hanging="360"/>
-      </w:pPr>
-      <w:rPr>
-        <w:rFonts w:ascii="Symbol" w:hAnsi="Symbol" w:cs="Symbol" w:hint="default"/>
-      </w:rPr>
-    </w:lvl>
-    <w:lvl w:ilvl="7">
-      <w:numFmt w:val="bullet"/>
-      <w:lvlText w:val="o"/>
-      <w:lvlJc w:val="left"/>
-      <w:pPr>
-        <w:ind w:left="5760" w:hanging="360"/>
-      </w:pPr>
-      <w:rPr>
-        <w:rFonts w:ascii="Courier New" w:hAnsi="Courier New" w:cs="Courier New" w:hint="default"/>
-      </w:rPr>
-    </w:lvl>
-    <w:lvl w:ilvl="8">
-      <w:numFmt w:val="bullet"/>
-      <w:lvlText w:val=""/>
-      <w:lvlJc w:val="left"/>
-      <w:pPr>
-        <w:ind w:left="6480" w:hanging="360"/>
-      </w:pPr>
-      <w:rPr>
-        <w:rFonts w:ascii="Wingdings" w:hAnsi="Wingdings" w:cs="Wingdings" w:hint="default"/>
-      </w:rPr>
     </w:lvl>
   </w:abstractNum>
   <w:num w:numId="1000">
@@ -1249,18 +828,6 @@
     <w:lvlOverride w:ilvl="8">
       <w:startOverride w:val="1"/>
     </w:lvlOverride>
-  </w:num>
-  <w:num w:numId="1002">
-    <w:abstractNumId w:val="991"/>
-  </w:num>
-  <w:num w:numId="1003">
-    <w:abstractNumId w:val="991"/>
-  </w:num>
-  <w:num w:numId="1004">
-    <w:abstractNumId w:val="991"/>
-  </w:num>
-  <w:num w:numId="1005">
-    <w:abstractNumId w:val="991"/>
   </w:num>
 </w:numbering>
 </file>

</xml_diff>